<commit_message>
updates based on Alap's changes
</commit_message>
<xml_diff>
--- a/Research Semester Report.docx
+++ b/Research Semester Report.docx
@@ -50,32 +50,12 @@
       <w:r>
         <w:t xml:space="preserve"> </w:t>
       </w:r>
-      <w:del w:id="0" w:author="Alap Kshirsagar" w:date="2021-12-10T10:41:00Z">
-        <w:r>
-          <w:delText xml:space="preserve">and </w:delText>
-        </w:r>
-      </w:del>
-      <w:ins w:id="1" w:author="Alap Kshirsagar" w:date="2021-12-10T10:41:00Z">
-        <w:r>
-          <w:t>with</w:t>
-        </w:r>
-        <w:r>
-          <w:t xml:space="preserve"> </w:t>
-        </w:r>
-      </w:ins>
-      <w:del w:id="2" w:author="Alap Kshirsagar" w:date="2021-12-10T10:41:00Z">
-        <w:r>
-          <w:delText xml:space="preserve">Obstacle </w:delText>
-        </w:r>
-      </w:del>
-      <w:ins w:id="3" w:author="Alap Kshirsagar" w:date="2021-12-10T10:41:00Z">
-        <w:r>
-          <w:t>Collision</w:t>
-        </w:r>
-        <w:r>
-          <w:t xml:space="preserve"> </w:t>
-        </w:r>
-      </w:ins>
+      <w:r>
+        <w:t>with Collision</w:t>
+      </w:r>
+      <w:r>
+        <w:t xml:space="preserve"> </w:t>
+      </w:r>
       <w:r>
         <w:t>Avoidance</w:t>
       </w:r>
@@ -165,31 +145,9 @@
       <w:r>
         <w:t xml:space="preserve"> obstacles as well as </w:t>
       </w:r>
-      <w:del w:id="4" w:author="Alap Kshirsagar" w:date="2021-12-10T10:42:00Z">
-        <w:r>
-          <w:delText xml:space="preserve">controlling </w:delText>
-        </w:r>
-      </w:del>
-      <w:ins w:id="5" w:author="Alap Kshirsagar" w:date="2021-12-10T10:42:00Z">
-        <w:r>
-          <w:t xml:space="preserve">online </w:t>
-        </w:r>
-      </w:ins>
-      <w:ins w:id="6" w:author="Alap Kshirsagar" w:date="2021-12-10T10:43:00Z">
-        <w:r>
-          <w:t>trajectory planning of an</w:t>
-        </w:r>
-      </w:ins>
-      <w:ins w:id="7" w:author="Alap Kshirsagar" w:date="2021-12-10T10:42:00Z">
-        <w:r>
-          <w:t xml:space="preserve"> </w:t>
-        </w:r>
-      </w:ins>
-      <w:del w:id="8" w:author="Alap Kshirsagar" w:date="2021-12-10T10:43:00Z">
-        <w:r>
-          <w:delText>a</w:delText>
-        </w:r>
-      </w:del>
+      <w:r>
+        <w:t>online trajectory planning of an</w:t>
+      </w:r>
       <w:r>
         <w:t xml:space="preserve"> underactuated 5</w:t>
       </w:r>
@@ -256,11 +214,11 @@
         </w:tabs>
         <w:ind w:left="432" w:hanging="432"/>
       </w:pPr>
-      <w:commentRangeStart w:id="9"/>
+      <w:commentRangeStart w:id="0"/>
       <w:r>
         <w:t>Introduction</w:t>
       </w:r>
-      <w:commentRangeEnd w:id="9"/>
+      <w:commentRangeEnd w:id="0"/>
       <w:r>
         <w:rPr>
           <w:rStyle w:val="CommentReference"/>
@@ -269,7 +227,7 @@
           <w:bCs w:val="0"/>
           <w:caps w:val="0"/>
         </w:rPr>
-        <w:commentReference w:id="9"/>
+        <w:commentReference w:id="0"/>
       </w:r>
     </w:p>
     <w:p>
@@ -313,7 +271,28 @@
         <w:t>an</w:t>
       </w:r>
       <w:r>
-        <w:t xml:space="preserve"> online controller for a wearable robotic arm, the </w:t>
+        <w:t xml:space="preserve"> online controller</w:t>
+      </w:r>
+      <w:r>
+        <w:t xml:space="preserve">, </w:t>
+      </w:r>
+      <w:r>
+        <w:t>a controller</w:t>
+      </w:r>
+      <w:r>
+        <w:t xml:space="preserve"> that </w:t>
+      </w:r>
+      <w:r>
+        <w:t>actively takes in sensor data to update</w:t>
+      </w:r>
+      <w:r>
+        <w:t xml:space="preserve"> the position of the robot</w:t>
+      </w:r>
+      <w:r>
+        <w:t xml:space="preserve"> in real-time, </w:t>
+      </w:r>
+      <w:r>
+        <w:t xml:space="preserve">for a wearable robotic arm, the </w:t>
       </w:r>
       <w:r>
         <w:t>T</w:t>
@@ -325,18 +304,31 @@
         <w:t>A</w:t>
       </w:r>
       <w:r>
-        <w:t>rm, for use in handing something to oneself, self-handovers</w:t>
-      </w:r>
-      <w:r>
-        <w:t>.</w:t>
-      </w:r>
-      <w:ins w:id="10" w:author="Alap Kshirsagar" w:date="2021-12-10T11:13:00Z">
-        <w:r>
-          <w:t xml:space="preserve"> (Define what is online and offline controller)</w:t>
-        </w:r>
-      </w:ins>
-      <w:r>
-        <w:t xml:space="preserve"> The controller consists of a servo controller to </w:t>
+        <w:t xml:space="preserve">rm, for use in </w:t>
+      </w:r>
+      <w:r>
+        <w:t xml:space="preserve">self-handovers, </w:t>
+      </w:r>
+      <w:r>
+        <w:t>handing something to oneself</w:t>
+      </w:r>
+      <w:r>
+        <w:t xml:space="preserve">. </w:t>
+      </w:r>
+      <w:r>
+        <w:t xml:space="preserve">An offline controller, a controller that moves a robot to predetermined positions without using sensor data, </w:t>
+      </w:r>
+      <w:r>
+        <w:t>had been</w:t>
+      </w:r>
+      <w:r>
+        <w:t xml:space="preserve"> previously used on the Third Arm.</w:t>
+      </w:r>
+      <w:r>
+        <w:t xml:space="preserve"> </w:t>
+      </w:r>
+      <w:r>
+        <w:t xml:space="preserve">The controller consists of a servo controller to </w:t>
       </w:r>
       <w:r>
         <w:t>move</w:t>
@@ -379,6 +371,9 @@
       </w:r>
       <w:r>
         <w:t>obstacle avoidance system.</w:t>
+      </w:r>
+      <w:r>
+        <w:t xml:space="preserve"> </w:t>
       </w:r>
     </w:p>
     <w:p>
@@ -502,7 +497,7 @@
       <w:pPr>
         <w:pStyle w:val="PostHeadPara"/>
         <w:rPr>
-          <w:ins w:id="11" w:author="Alap Kshirsagar" w:date="2021-12-09T19:24:00Z"/>
+          <w:ins w:id="1" w:author="Alap Kshirsagar" w:date="2021-12-09T19:24:00Z"/>
         </w:rPr>
       </w:pPr>
       <w:r>
@@ -527,7 +522,7 @@
         <w:t xml:space="preserve"> missing from </w:t>
       </w:r>
       <w:r>
-        <w:t>them</w:t>
+        <w:t>their papers</w:t>
       </w:r>
       <w:r>
         <w:t xml:space="preserve"> were</w:t>
@@ -554,15 +549,34 @@
         <w:t>et al.</w:t>
       </w:r>
       <w:r>
-        <w:t xml:space="preserve"> [2] found that they were able to use a potential field controller with their robotic arm to avoid obstacles</w:t>
-      </w:r>
-      <w:ins w:id="12" w:author="Alap Kshirsagar" w:date="2021-12-10T11:11:00Z">
-        <w:r>
-          <w:t xml:space="preserve"> (What is missing in this paper?)</w:t>
-        </w:r>
-      </w:ins>
-      <w:r>
-        <w:t xml:space="preserve">. </w:t>
+        <w:t xml:space="preserve"> [2] found that they were able to use a potential field controller with their robotic arm to avoid </w:t>
+      </w:r>
+      <w:commentRangeStart w:id="2"/>
+      <w:r>
+        <w:t>obstacles</w:t>
+      </w:r>
+      <w:r>
+        <w:t xml:space="preserve">, but only for trajectories in constrained environments without </w:t>
+      </w:r>
+      <w:r>
+        <w:t>humans or</w:t>
+      </w:r>
+      <w:r>
+        <w:t xml:space="preserve"> handovers</w:t>
+      </w:r>
+      <w:commentRangeEnd w:id="2"/>
+      <w:r>
+        <w:rPr>
+          <w:rStyle w:val="CommentReference"/>
+          <w:rFonts w:ascii="Times New Roman" w:eastAsiaTheme="minorHAnsi" w:hAnsi="Times New Roman" w:cs="Calibri"/>
+        </w:rPr>
+        <w:commentReference w:id="2"/>
+      </w:r>
+      <w:r>
+        <w:t>.</w:t>
+      </w:r>
+      <w:r>
+        <w:t xml:space="preserve"> </w:t>
       </w:r>
       <w:r>
         <w:t>Vatsal</w:t>
@@ -600,13 +614,11 @@
       <w:r>
         <w:t xml:space="preserve"> also developed the Third Arm and conducted experiments with it </w:t>
       </w:r>
-      <w:ins w:id="13" w:author="Alap Kshirsagar" w:date="2021-12-10T11:12:00Z">
-        <w:r>
-          <w:t xml:space="preserve">but </w:t>
-        </w:r>
-      </w:ins>
-      <w:r>
-        <w:t>using a</w:t>
+      <w:r>
+        <w:t>but used</w:t>
+      </w:r>
+      <w:r>
+        <w:t xml:space="preserve"> a</w:t>
       </w:r>
       <w:r>
         <w:t>n</w:t>
@@ -644,13 +656,11 @@
       <w:r>
         <w:t>Third Arm</w:t>
       </w:r>
-      <w:ins w:id="14" w:author="Alap Kshirsagar" w:date="2021-12-10T11:14:00Z">
-        <w:r>
-          <w:t xml:space="preserve"> software</w:t>
-        </w:r>
-      </w:ins>
-      <w:r>
-        <w:t xml:space="preserve"> was originally developed using ROS Indigo on Ubuntu 14</w:t>
+      <w:r>
+        <w:t xml:space="preserve"> software </w:t>
+      </w:r>
+      <w:r>
+        <w:t>was originally developed using ROS Indigo on Ubuntu 14</w:t>
       </w:r>
       <w:r>
         <w:t xml:space="preserve"> using the Dynamixel Controllers ROS package. It had no online controller,</w:t>
@@ -777,34 +787,26 @@
         <w:t xml:space="preserve">Workbench </w:t>
       </w:r>
       <w:r>
-        <w:t>was tested for use b</w:t>
+        <w:t xml:space="preserve">was tested for </w:t>
+      </w:r>
+      <w:r>
+        <w:t>use,</w:t>
+      </w:r>
+      <w:r>
+        <w:t xml:space="preserve"> b</w:t>
       </w:r>
       <w:r>
         <w:t xml:space="preserve">ut </w:t>
       </w:r>
-      <w:del w:id="15" w:author="Alap Kshirsagar" w:date="2021-12-10T11:15:00Z">
-        <w:r>
-          <w:delText>found to lack</w:delText>
-        </w:r>
-      </w:del>
-      <w:ins w:id="16" w:author="Alap Kshirsagar" w:date="2021-12-10T11:16:00Z">
-        <w:r>
-          <w:t xml:space="preserve"> </w:t>
-        </w:r>
-      </w:ins>
-      <w:ins w:id="17" w:author="Alap Kshirsagar" w:date="2021-12-10T11:15:00Z">
-        <w:r>
-          <w:t>it did not have</w:t>
-        </w:r>
-      </w:ins>
+      <w:r>
+        <w:t>it did not have</w:t>
+      </w:r>
       <w:r>
         <w:t xml:space="preserve"> the velocity control and abstraction needed for the </w:t>
       </w:r>
-      <w:ins w:id="18" w:author="Alap Kshirsagar" w:date="2021-12-10T11:15:00Z">
-        <w:r>
-          <w:t xml:space="preserve">online </w:t>
-        </w:r>
-      </w:ins>
+      <w:r>
+        <w:t xml:space="preserve">online </w:t>
+      </w:r>
       <w:r>
         <w:t>motion planner. P</w:t>
       </w:r>
@@ -826,19 +828,8 @@
         </w:tabs>
         <w:ind w:left="360" w:hanging="360"/>
       </w:pPr>
-      <w:commentRangeStart w:id="19"/>
       <w:r>
         <w:t>Control System Development</w:t>
-      </w:r>
-      <w:commentRangeEnd w:id="19"/>
-      <w:r>
-        <w:rPr>
-          <w:rStyle w:val="CommentReference"/>
-          <w:rFonts w:ascii="Times New Roman" w:eastAsiaTheme="minorHAnsi" w:hAnsi="Times New Roman" w:cs="Calibri"/>
-          <w:b w:val="0"/>
-          <w:bCs w:val="0"/>
-        </w:rPr>
-        <w:commentReference w:id="19"/>
       </w:r>
     </w:p>
     <w:p>
@@ -997,54 +988,11 @@
       <w:r>
         <w:t>code over to ROS Melodic</w:t>
       </w:r>
-      <w:del w:id="20" w:author="Alap Kshirsagar" w:date="2021-12-10T11:25:00Z">
-        <w:r>
-          <w:delText>,</w:delText>
-        </w:r>
-      </w:del>
-      <w:del w:id="21" w:author="Alap Kshirsagar" w:date="2021-12-10T11:26:00Z">
-        <w:r>
-          <w:delText xml:space="preserve"> where it </w:delText>
-        </w:r>
-        <w:r>
-          <w:delText>returned</w:delText>
-        </w:r>
-      </w:del>
-      <w:ins w:id="22" w:author="Alap Kshirsagar" w:date="2021-12-10T11:26:00Z">
-        <w:r>
-          <w:t xml:space="preserve">. </w:t>
-        </w:r>
-        <w:r>
-          <w:t>We connected the</w:t>
-        </w:r>
-        <w:r>
-          <w:t xml:space="preserve"> </w:t>
-        </w:r>
-        <w:proofErr w:type="spellStart"/>
-        <w:r>
-          <w:t>OptiTrack</w:t>
-        </w:r>
-        <w:r>
-          <w:t>’s</w:t>
-        </w:r>
-        <w:proofErr w:type="spellEnd"/>
-        <w:r>
-          <w:t xml:space="preserve"> streaming engine to </w:t>
-        </w:r>
-        <w:proofErr w:type="spellStart"/>
-        <w:r>
-          <w:t>mocap_optitrack</w:t>
-        </w:r>
-        <w:proofErr w:type="spellEnd"/>
-        <w:r>
-          <w:t xml:space="preserve"> ROS package to </w:t>
-        </w:r>
-        <w:r>
-          <w:t>get</w:t>
-        </w:r>
-      </w:ins>
-      <w:r>
-        <w:t xml:space="preserve"> the quaternion and position vector for each object</w:t>
+      <w:r>
+        <w:t xml:space="preserve">. We connected OptiTrack’s streaming engine to the mocap_optritrack ROS package to get </w:t>
+      </w:r>
+      <w:r>
+        <w:t>the quaternion and position vector for each object</w:t>
       </w:r>
       <w:r>
         <w:t>.</w:t>
@@ -1060,76 +1008,210 @@
         <w:pStyle w:val="PostHeadPara"/>
       </w:pPr>
     </w:p>
-    <w:p>
-      <w:pPr>
-        <w:pStyle w:val="PostHeadPara"/>
-      </w:pPr>
-    </w:p>
-    <w:p>
-      <w:pPr>
-        <w:pStyle w:val="PostHeadPara"/>
-      </w:pPr>
-    </w:p>
-    <w:p>
-      <w:pPr>
-        <w:pStyle w:val="PostHeadPara"/>
-      </w:pPr>
-    </w:p>
-    <w:p>
-      <w:pPr>
-        <w:pStyle w:val="PostHeadPara"/>
-      </w:pPr>
-    </w:p>
-    <w:p>
-      <w:pPr>
-        <w:pStyle w:val="PostHeadPara"/>
-      </w:pPr>
-    </w:p>
-    <w:p>
-      <w:pPr>
-        <w:pStyle w:val="PostHeadPara"/>
-      </w:pPr>
-    </w:p>
-    <w:p>
-      <w:pPr>
-        <w:pStyle w:val="PostHeadPara"/>
-      </w:pPr>
-    </w:p>
-    <w:p>
-      <w:pPr>
-        <w:pStyle w:val="PostHeadPara"/>
-      </w:pPr>
-    </w:p>
-    <w:p>
-      <w:pPr>
-        <w:pStyle w:val="PostHeadPara"/>
-      </w:pPr>
-    </w:p>
-    <w:p>
-      <w:pPr>
-        <w:pStyle w:val="PostHeadPara"/>
-      </w:pPr>
-    </w:p>
-    <w:p>
-      <w:pPr>
-        <w:pStyle w:val="PostHeadPara"/>
+    <w:tbl>
+      <w:tblPr>
+        <w:tblW w:w="0" w:type="auto"/>
         <w:jc w:val="center"/>
-      </w:pPr>
-      <w:commentRangeStart w:id="23"/>
-      <w:r>
-        <w:rPr>
-          <w:b/>
-          <w:bCs/>
-        </w:rPr>
-        <w:t>PICTURE</w:t>
-      </w:r>
-      <w:commentRangeEnd w:id="23"/>
+        <w:tblLook w:val="04A0" w:firstRow="1" w:lastRow="0" w:firstColumn="1" w:lastColumn="0" w:noHBand="0" w:noVBand="1"/>
+      </w:tblPr>
+      <w:tblGrid>
+        <w:gridCol w:w="3889"/>
+        <w:gridCol w:w="3756"/>
+      </w:tblGrid>
+      <w:tr>
+        <w:trPr>
+          <w:cantSplit/>
+          <w:trHeight w:val="691"/>
+          <w:tblHeader/>
+          <w:jc w:val="center"/>
+        </w:trPr>
+        <w:tc>
+          <w:tcPr>
+            <w:tcW w:w="2916" w:type="dxa"/>
+            <w:hideMark/>
+          </w:tcPr>
+          <w:p>
+            <w:pPr>
+              <w:pStyle w:val="Image"/>
+              <w:rPr>
+                <w:lang w:val="it-IT" w:eastAsia="it-IT"/>
+              </w:rPr>
+            </w:pPr>
+            <w:r>
+              <w:rPr>
+                <w:noProof/>
+              </w:rPr>
+              <w:drawing>
+                <wp:inline distT="0" distB="0" distL="0" distR="0" wp14:anchorId="4B4C289F" wp14:editId="2286FBBF">
+                  <wp:extent cx="2332870" cy="1422400"/>
+                  <wp:effectExtent l="0" t="0" r="0" b="6350"/>
+                  <wp:docPr id="1" name="Picture 4" descr="Figure 2: The layout of multipart images should be as per the above example within the table in image 3."/>
+                  <wp:cNvGraphicFramePr>
+                    <a:graphicFrameLocks xmlns:a="http://schemas.openxmlformats.org/drawingml/2006/main" noChangeAspect="1"/>
+                  </wp:cNvGraphicFramePr>
+                  <a:graphic xmlns:a="http://schemas.openxmlformats.org/drawingml/2006/main">
+                    <a:graphicData uri="http://schemas.openxmlformats.org/drawingml/2006/picture">
+                      <pic:pic xmlns:pic="http://schemas.openxmlformats.org/drawingml/2006/picture">
+                        <pic:nvPicPr>
+                          <pic:cNvPr id="0" name="Picture 4"/>
+                          <pic:cNvPicPr>
+                            <a:picLocks noChangeAspect="1" noChangeArrowheads="1"/>
+                          </pic:cNvPicPr>
+                        </pic:nvPicPr>
+                        <pic:blipFill>
+                          <a:blip r:embed="rId13"/>
+                          <a:srcRect/>
+                          <a:stretch>
+                            <a:fillRect/>
+                          </a:stretch>
+                        </pic:blipFill>
+                        <pic:spPr bwMode="auto">
+                          <a:xfrm>
+                            <a:off x="0" y="0"/>
+                            <a:ext cx="2349615" cy="1432610"/>
+                          </a:xfrm>
+                          <a:prstGeom prst="rect">
+                            <a:avLst/>
+                          </a:prstGeom>
+                          <a:noFill/>
+                          <a:ln w="9525">
+                            <a:noFill/>
+                            <a:miter lim="800000"/>
+                            <a:headEnd/>
+                            <a:tailEnd/>
+                          </a:ln>
+                        </pic:spPr>
+                      </pic:pic>
+                    </a:graphicData>
+                  </a:graphic>
+                </wp:inline>
+              </w:drawing>
+            </w:r>
+          </w:p>
+        </w:tc>
+        <w:tc>
+          <w:tcPr>
+            <w:tcW w:w="2516" w:type="dxa"/>
+            <w:hideMark/>
+          </w:tcPr>
+          <w:p>
+            <w:pPr>
+              <w:pStyle w:val="Image"/>
+              <w:rPr>
+                <w:rFonts w:eastAsia="Calibri"/>
+                <w:lang w:val="it-IT" w:eastAsia="it-IT"/>
+              </w:rPr>
+            </w:pPr>
+            <w:r>
+              <w:rPr>
+                <w:rFonts w:eastAsia="Calibri"/>
+                <w:noProof/>
+              </w:rPr>
+              <w:drawing>
+                <wp:inline distT="0" distB="0" distL="0" distR="0" wp14:anchorId="1855EAAF" wp14:editId="65C4318C">
+                  <wp:extent cx="2239311" cy="1422400"/>
+                  <wp:effectExtent l="0" t="0" r="8890" b="6350"/>
+                  <wp:docPr id="8" name="Picture 9" descr="Figure 2: The layout of multipart images should be as per the above example within the table in image 4."/>
+                  <wp:cNvGraphicFramePr>
+                    <a:graphicFrameLocks xmlns:a="http://schemas.openxmlformats.org/drawingml/2006/main" noChangeAspect="1"/>
+                  </wp:cNvGraphicFramePr>
+                  <a:graphic xmlns:a="http://schemas.openxmlformats.org/drawingml/2006/main">
+                    <a:graphicData uri="http://schemas.openxmlformats.org/drawingml/2006/picture">
+                      <pic:pic xmlns:pic="http://schemas.openxmlformats.org/drawingml/2006/picture">
+                        <pic:nvPicPr>
+                          <pic:cNvPr id="0" name="Picture 9"/>
+                          <pic:cNvPicPr>
+                            <a:picLocks noChangeAspect="1" noChangeArrowheads="1"/>
+                          </pic:cNvPicPr>
+                        </pic:nvPicPr>
+                        <pic:blipFill>
+                          <a:blip r:embed="rId14"/>
+                          <a:srcRect/>
+                          <a:stretch>
+                            <a:fillRect/>
+                          </a:stretch>
+                        </pic:blipFill>
+                        <pic:spPr bwMode="auto">
+                          <a:xfrm>
+                            <a:off x="0" y="0"/>
+                            <a:ext cx="2258376" cy="1434510"/>
+                          </a:xfrm>
+                          <a:prstGeom prst="rect">
+                            <a:avLst/>
+                          </a:prstGeom>
+                          <a:noFill/>
+                          <a:ln w="9525">
+                            <a:noFill/>
+                            <a:miter lim="800000"/>
+                            <a:headEnd/>
+                            <a:tailEnd/>
+                          </a:ln>
+                        </pic:spPr>
+                      </pic:pic>
+                    </a:graphicData>
+                  </a:graphic>
+                </wp:inline>
+              </w:drawing>
+            </w:r>
+          </w:p>
+        </w:tc>
+      </w:tr>
+    </w:tbl>
+    <w:p>
+      <w:pPr>
+        <w:pStyle w:val="FigureCaption"/>
+      </w:pPr>
+      <w:r>
+        <w:t xml:space="preserve">Figure </w:t>
+      </w:r>
+      <w:r>
+        <w:t>2</w:t>
+      </w:r>
+      <w:r>
+        <w:t xml:space="preserve">: </w:t>
+      </w:r>
+      <w:r>
+        <w:t xml:space="preserve">On the left </w:t>
+      </w:r>
+      <w:r>
+        <w:t xml:space="preserve">are </w:t>
+      </w:r>
+      <w:r>
+        <w:t xml:space="preserve">the OptiTrack </w:t>
+      </w:r>
+      <w:r>
+        <w:t xml:space="preserve">targets </w:t>
+      </w:r>
+      <w:r>
+        <w:t xml:space="preserve">setup in </w:t>
+      </w:r>
+      <w:r>
+        <w:t xml:space="preserve">the </w:t>
+      </w:r>
+      <w:r>
+        <w:t xml:space="preserve">software. On the right </w:t>
+      </w:r>
+      <w:r>
+        <w:t xml:space="preserve">are the </w:t>
+      </w:r>
+      <w:commentRangeStart w:id="3"/>
+      <w:r>
+        <w:t xml:space="preserve">motion </w:t>
+      </w:r>
+      <w:commentRangeEnd w:id="3"/>
       <w:r>
         <w:rPr>
           <w:rStyle w:val="CommentReference"/>
           <w:rFonts w:ascii="Times New Roman" w:eastAsiaTheme="minorHAnsi" w:hAnsi="Times New Roman" w:cs="Calibri"/>
-        </w:rPr>
-        <w:commentReference w:id="23"/>
+          <w:lang w:eastAsia="en-US"/>
+        </w:rPr>
+        <w:commentReference w:id="3"/>
+      </w:r>
+      <w:r>
+        <w:t>capture targets on the Third Arm and target.</w:t>
+      </w:r>
+      <w:r>
+        <w:t xml:space="preserve"> </w:t>
       </w:r>
     </w:p>
     <w:p>
@@ -1155,22 +1237,10 @@
         <w:t>The motion planner allows for the Third Arm to have a feedback loop for control and use its sensor integration code to determine where, and how, to move next</w:t>
       </w:r>
       <w:r>
-        <w:t xml:space="preserve"> as shown in </w:t>
-      </w:r>
-      <w:commentRangeStart w:id="24"/>
-      <w:r>
-        <w:t>Figure 2</w:t>
-      </w:r>
-      <w:commentRangeEnd w:id="24"/>
-      <w:r>
-        <w:rPr>
-          <w:rStyle w:val="CommentReference"/>
-          <w:rFonts w:ascii="Times New Roman" w:eastAsiaTheme="minorHAnsi" w:hAnsi="Times New Roman" w:cs="Calibri"/>
-        </w:rPr>
-        <w:commentReference w:id="24"/>
-      </w:r>
-      <w:r>
-        <w:t>.</w:t>
+        <w:t xml:space="preserve"> as shown in Figure </w:t>
+      </w:r>
+      <w:r>
+        <w:t>3</w:t>
       </w:r>
       <w:r>
         <w:t xml:space="preserve"> We first created a liaison file for all ROS communication that process</w:t>
@@ -1190,16 +1260,9 @@
       <w:r>
         <w:t xml:space="preserve"> would also </w:t>
       </w:r>
-      <w:del w:id="25" w:author="Alap Kshirsagar" w:date="2021-12-10T11:30:00Z">
-        <w:r>
-          <w:delText>control when the motion planner was called</w:delText>
-        </w:r>
-      </w:del>
-      <w:ins w:id="26" w:author="Alap Kshirsagar" w:date="2021-12-10T11:30:00Z">
-        <w:r>
-          <w:t xml:space="preserve"> call the motion planner</w:t>
-        </w:r>
-      </w:ins>
+      <w:r>
+        <w:t>call the motion planner</w:t>
+      </w:r>
       <w:r>
         <w:t xml:space="preserve"> and feed it the required data to actuate the arm.</w:t>
       </w:r>
@@ -1209,18 +1272,10 @@
         <w:pStyle w:val="PostHeadPara"/>
       </w:pPr>
       <w:r>
-        <w:t xml:space="preserve">The motion planner </w:t>
-      </w:r>
-      <w:r>
-        <w:t>was created next</w:t>
-      </w:r>
-      <w:ins w:id="27" w:author="Alap Kshirsagar" w:date="2021-12-10T11:35:00Z">
-        <w:r>
-          <w:t xml:space="preserve"> (Use active voice)</w:t>
-        </w:r>
-      </w:ins>
-      <w:r>
-        <w:t xml:space="preserve">. It instantiated controllers for each Third Arm servo and the </w:t>
+        <w:t xml:space="preserve">We created the motion planner next. </w:t>
+      </w:r>
+      <w:r>
+        <w:t xml:space="preserve">It instantiated controllers for each Third Arm servo and the </w:t>
       </w:r>
       <w:r>
         <w:t xml:space="preserve">PyPot </w:t>
@@ -1250,25 +1305,13 @@
         <w:t xml:space="preserve"> </w:t>
       </w:r>
       <w:r>
-        <w:t xml:space="preserve">We were able to have </w:t>
-      </w:r>
-      <w:r>
-        <w:lastRenderedPageBreak/>
-        <w:t xml:space="preserve">the arm track the target along one degree of </w:t>
+        <w:t xml:space="preserve">We were able to have the arm track the target along one degree of </w:t>
       </w:r>
       <w:r>
         <w:t>freedom but</w:t>
       </w:r>
       <w:r>
-        <w:t xml:space="preserve"> found there were errors in </w:t>
-      </w:r>
-      <w:proofErr w:type="spellStart"/>
-      <w:r>
-        <w:t>Vatsal’s</w:t>
-      </w:r>
-      <w:proofErr w:type="spellEnd"/>
-      <w:r>
-        <w:t xml:space="preserve"> technical report for the inverse kinematic solver and have </w:t>
+        <w:t xml:space="preserve"> found there were errors in Vatsal’s technical report for the inverse kinematic solver and have </w:t>
       </w:r>
       <w:r>
         <w:t>been in the process of</w:t>
@@ -1288,16 +1331,17 @@
         <w:pStyle w:val="Image"/>
         <w:spacing w:before="120"/>
       </w:pPr>
-      <w:bookmarkStart w:id="28" w:name="_Hlk90022583"/>
+      <w:bookmarkStart w:id="4" w:name="_Hlk90022583"/>
       <w:r>
         <w:rPr>
           <w:noProof/>
         </w:rPr>
+        <w:lastRenderedPageBreak/>
         <w:drawing>
-          <wp:inline distT="0" distB="0" distL="0" distR="0" wp14:anchorId="737BFC97" wp14:editId="1B105243">
+          <wp:inline distT="0" distB="0" distL="0" distR="0" wp14:anchorId="737BFC97" wp14:editId="4C03B639">
             <wp:extent cx="6210300" cy="1130935"/>
             <wp:effectExtent l="0" t="0" r="0" b="0"/>
-            <wp:docPr id="7" name="Picture 7" descr="See Figure 3 Alt text in Appendix A"/>
+            <wp:docPr id="7" name="Picture 7"/>
             <wp:cNvGraphicFramePr>
               <a:graphicFrameLocks xmlns:a="http://schemas.openxmlformats.org/drawingml/2006/main" noChangeAspect="1"/>
             </wp:cNvGraphicFramePr>
@@ -1305,20 +1349,20 @@
               <a:graphicData uri="http://schemas.openxmlformats.org/drawingml/2006/picture">
                 <pic:pic xmlns:pic="http://schemas.openxmlformats.org/drawingml/2006/picture">
                   <pic:nvPicPr>
-                    <pic:cNvPr id="7" name="Picture 7" descr="See Figure 3 Alt text in Appendix A"/>
+                    <pic:cNvPr id="7" name="Picture 7"/>
                     <pic:cNvPicPr>
                       <a:picLocks noChangeAspect="1" noChangeArrowheads="1"/>
                     </pic:cNvPicPr>
                   </pic:nvPicPr>
                   <pic:blipFill rotWithShape="1">
-                    <a:blip r:embed="rId13">
+                    <a:blip r:embed="rId15">
                       <a:extLst>
                         <a:ext uri="{28A0092B-C50C-407E-A947-70E740481C1C}">
                           <a14:useLocalDpi xmlns:a14="http://schemas.microsoft.com/office/drawing/2010/main" val="0"/>
                         </a:ext>
                       </a:extLst>
                     </a:blip>
-                    <a:srcRect l="-624" t="-3430" r="-998" b="-3"/>
+                    <a:srcRect l="-832" t="-2311" r="-832" b="-1162"/>
                     <a:stretch/>
                   </pic:blipFill>
                   <pic:spPr bwMode="auto">
@@ -1350,23 +1394,26 @@
       <w:pPr>
         <w:pStyle w:val="FigureCaption"/>
       </w:pPr>
-      <w:commentRangeStart w:id="29"/>
+      <w:commentRangeStart w:id="5"/>
       <w:r>
         <w:t xml:space="preserve">Figure </w:t>
       </w:r>
-      <w:commentRangeEnd w:id="29"/>
+      <w:commentRangeEnd w:id="5"/>
       <w:r>
         <w:rPr>
           <w:rStyle w:val="CommentReference"/>
           <w:rFonts w:ascii="Times New Roman" w:eastAsiaTheme="minorHAnsi" w:hAnsi="Times New Roman" w:cs="Calibri"/>
           <w:lang w:eastAsia="en-US"/>
         </w:rPr>
-        <w:commentReference w:id="29"/>
-      </w:r>
-      <w:r>
-        <w:t>2:</w:t>
-      </w:r>
-      <w:bookmarkEnd w:id="28"/>
+        <w:commentReference w:id="5"/>
+      </w:r>
+      <w:r>
+        <w:t>3</w:t>
+      </w:r>
+      <w:r>
+        <w:t>:</w:t>
+      </w:r>
+      <w:bookmarkEnd w:id="4"/>
       <w:r>
         <w:t xml:space="preserve"> Motion Planning and Movement Cycle</w:t>
       </w:r>
@@ -1415,7 +1462,13 @@
         <w:t xml:space="preserve">. The </w:t>
       </w:r>
       <w:r>
-        <w:t xml:space="preserve">shortest path is </w:t>
+        <w:t xml:space="preserve">shortest path </w:t>
+      </w:r>
+      <w:r>
+        <w:t>would</w:t>
+      </w:r>
+      <w:r>
+        <w:t xml:space="preserve"> </w:t>
       </w:r>
       <w:r>
         <w:t xml:space="preserve">then </w:t>
@@ -1445,7 +1498,10 @@
         <w:t>to avoid hitting the obstacle.</w:t>
       </w:r>
       <w:r>
-        <w:t xml:space="preserve"> These adjustments would then go through PIDs</w:t>
+        <w:t xml:space="preserve"> These adjustments would then go through PID</w:t>
+      </w:r>
+      <w:r>
+        <w:t xml:space="preserve"> controllers</w:t>
       </w:r>
       <w:r>
         <w:t xml:space="preserve"> </w:t>
@@ -1489,21 +1545,20 @@
         <w:t xml:space="preserve"> on </w:t>
       </w:r>
       <w:r>
-        <w:t xml:space="preserve">the beginnings of </w:t>
-      </w:r>
-      <w:proofErr w:type="gramStart"/>
-      <w:r>
-        <w:t>a</w:t>
-      </w:r>
-      <w:proofErr w:type="gramEnd"/>
+        <w:t>the beginnings of a</w:t>
+      </w:r>
       <w:r>
         <w:t xml:space="preserve"> obstacle avoidance algorithm, and were able to have the arm track a target</w:t>
       </w:r>
-      <w:ins w:id="30" w:author="Alap Kshirsagar" w:date="2021-12-10T11:38:00Z">
-        <w:r>
-          <w:t xml:space="preserve"> with the base rotation</w:t>
-        </w:r>
-      </w:ins>
+      <w:r>
+        <w:t xml:space="preserve"> with</w:t>
+      </w:r>
+      <w:r>
+        <w:t xml:space="preserve"> the</w:t>
+      </w:r>
+      <w:r>
+        <w:t xml:space="preserve"> base rotation</w:t>
+      </w:r>
       <w:r>
         <w:t>.</w:t>
       </w:r>
@@ -1543,24 +1598,12 @@
       <w:r>
         <w:t xml:space="preserve"> the arm is out of reach of the target hand, integrate voice </w:t>
       </w:r>
-      <w:ins w:id="31" w:author="Alap Kshirsagar" w:date="2021-12-10T11:39:00Z">
-        <w:r>
-          <w:t xml:space="preserve">or gesture </w:t>
-        </w:r>
-      </w:ins>
-      <w:del w:id="32" w:author="Alap Kshirsagar" w:date="2021-12-10T11:39:00Z">
-        <w:r>
-          <w:delText xml:space="preserve">control </w:delText>
-        </w:r>
-      </w:del>
-      <w:ins w:id="33" w:author="Alap Kshirsagar" w:date="2021-12-10T11:39:00Z">
-        <w:r>
-          <w:t>commands</w:t>
-        </w:r>
-        <w:r>
-          <w:t xml:space="preserve"> </w:t>
-        </w:r>
-      </w:ins>
+      <w:r>
+        <w:t>or gesture commands</w:t>
+      </w:r>
+      <w:r>
+        <w:t xml:space="preserve"> </w:t>
+      </w:r>
       <w:r>
         <w:t xml:space="preserve">to tell the arm when to perform a handover, and </w:t>
       </w:r>
@@ -1608,11 +1651,11 @@
           <w:numId w:val="0"/>
         </w:numPr>
       </w:pPr>
-      <w:commentRangeStart w:id="34"/>
+      <w:commentRangeStart w:id="6"/>
       <w:r>
         <w:t>References</w:t>
       </w:r>
-      <w:commentRangeEnd w:id="34"/>
+      <w:commentRangeEnd w:id="6"/>
       <w:r>
         <w:rPr>
           <w:rStyle w:val="CommentReference"/>
@@ -1621,7 +1664,7 @@
           <w:bCs w:val="0"/>
           <w:caps w:val="0"/>
         </w:rPr>
-        <w:commentReference w:id="34"/>
+        <w:commentReference w:id="6"/>
       </w:r>
     </w:p>
     <w:p>
@@ -1640,34 +1683,14 @@
         </w:rPr>
         <w:t xml:space="preserve">[1] </w:t>
       </w:r>
-      <w:commentRangeStart w:id="35"/>
+      <w:commentRangeStart w:id="7"/>
       <w:r>
         <w:rPr>
           <w:rFonts w:ascii="Linux Libertine O" w:eastAsia="Cambria" w:hAnsi="Linux Libertine O" w:cs="Linux Libertine O"/>
           <w:sz w:val="18"/>
           <w:lang w:eastAsia="it-IT"/>
         </w:rPr>
-        <w:t xml:space="preserve">B. Yang, J. Huang, X. Chen, C. </w:t>
-      </w:r>
-      <w:proofErr w:type="spellStart"/>
-      <w:proofErr w:type="gramStart"/>
-      <w:r>
-        <w:rPr>
-          <w:rFonts w:ascii="Linux Libertine O" w:eastAsia="Cambria" w:hAnsi="Linux Libertine O" w:cs="Linux Libertine O"/>
-          <w:sz w:val="18"/>
-          <w:lang w:eastAsia="it-IT"/>
-        </w:rPr>
-        <w:t>Xiong</w:t>
-      </w:r>
-      <w:proofErr w:type="spellEnd"/>
-      <w:proofErr w:type="gramEnd"/>
-      <w:r>
-        <w:rPr>
-          <w:rFonts w:ascii="Linux Libertine O" w:eastAsia="Cambria" w:hAnsi="Linux Libertine O" w:cs="Linux Libertine O"/>
-          <w:sz w:val="18"/>
-          <w:lang w:eastAsia="it-IT"/>
-        </w:rPr>
-        <w:t xml:space="preserve"> and Y. Hasegawa, "Supernumerary Robotic Limbs: A Review and Future Outlook," in </w:t>
+        <w:t>B. Yang, J. Huang, X. Chen, C. Xiong and Y. Hasegawa, "Supernumerary Robotic Limbs: A Review and Future Outlook," in </w:t>
       </w:r>
       <w:r>
         <w:rPr>
@@ -1685,53 +1708,35 @@
           <w:sz w:val="18"/>
           <w:lang w:eastAsia="it-IT"/>
         </w:rPr>
-        <w:t xml:space="preserve">, vol. 3, no. 3, pp. 623-639, Aug. 2021, </w:t>
-      </w:r>
-      <w:proofErr w:type="spellStart"/>
+        <w:t>, vol. 3, no. 3, pp. 623-639, Aug. 2021, doi: 10.1109/TMRB.2021.3086016.</w:t>
+      </w:r>
+      <w:commentRangeEnd w:id="7"/>
       <w:r>
         <w:rPr>
           <w:rFonts w:ascii="Linux Libertine O" w:eastAsia="Cambria" w:hAnsi="Linux Libertine O" w:cs="Linux Libertine O"/>
           <w:sz w:val="18"/>
           <w:lang w:eastAsia="it-IT"/>
         </w:rPr>
-        <w:t>doi</w:t>
-      </w:r>
-      <w:proofErr w:type="spellEnd"/>
-      <w:r>
+        <w:commentReference w:id="7"/>
+      </w:r>
+    </w:p>
+    <w:p>
+      <w:pPr>
         <w:rPr>
           <w:rFonts w:ascii="Linux Libertine O" w:eastAsia="Cambria" w:hAnsi="Linux Libertine O" w:cs="Linux Libertine O"/>
           <w:sz w:val="18"/>
           <w:lang w:eastAsia="it-IT"/>
         </w:rPr>
-        <w:t>: 10.1109/TMRB.2021.3086016.</w:t>
-      </w:r>
-      <w:commentRangeEnd w:id="35"/>
+      </w:pPr>
       <w:r>
         <w:rPr>
           <w:rFonts w:ascii="Linux Libertine O" w:eastAsia="Cambria" w:hAnsi="Linux Libertine O" w:cs="Linux Libertine O"/>
           <w:sz w:val="18"/>
           <w:lang w:eastAsia="it-IT"/>
         </w:rPr>
-        <w:commentReference w:id="35"/>
-      </w:r>
-    </w:p>
-    <w:p>
-      <w:pPr>
-        <w:rPr>
-          <w:rFonts w:ascii="Linux Libertine O" w:eastAsia="Cambria" w:hAnsi="Linux Libertine O" w:cs="Linux Libertine O"/>
-          <w:sz w:val="18"/>
-          <w:lang w:eastAsia="it-IT"/>
-        </w:rPr>
-      </w:pPr>
-      <w:r>
-        <w:rPr>
-          <w:rFonts w:ascii="Linux Libertine O" w:eastAsia="Cambria" w:hAnsi="Linux Libertine O" w:cs="Linux Libertine O"/>
-          <w:sz w:val="18"/>
-          <w:lang w:eastAsia="it-IT"/>
-        </w:rPr>
         <w:t xml:space="preserve">[2] </w:t>
       </w:r>
-      <w:commentRangeStart w:id="36"/>
+      <w:commentRangeStart w:id="8"/>
       <w:r>
         <w:rPr>
           <w:rFonts w:ascii="Linux Libertine O" w:eastAsia="Cambria" w:hAnsi="Linux Libertine O" w:cs="Linux Libertine O"/>
@@ -1756,36 +1761,18 @@
           <w:sz w:val="18"/>
           <w:lang w:eastAsia="it-IT"/>
         </w:rPr>
-        <w:t xml:space="preserve">, 2018, pp. 4348-4354, </w:t>
-      </w:r>
-      <w:proofErr w:type="spellStart"/>
+        <w:t>, 2018, pp. 4348-4354, doi: 10.1109/ICRA.2018.8460185.</w:t>
+      </w:r>
+      <w:commentRangeEnd w:id="8"/>
       <w:r>
         <w:rPr>
           <w:rFonts w:ascii="Linux Libertine O" w:eastAsia="Cambria" w:hAnsi="Linux Libertine O" w:cs="Linux Libertine O"/>
           <w:sz w:val="18"/>
           <w:lang w:eastAsia="it-IT"/>
         </w:rPr>
-        <w:t>doi</w:t>
-      </w:r>
-      <w:proofErr w:type="spellEnd"/>
-      <w:r>
-        <w:rPr>
-          <w:rFonts w:ascii="Linux Libertine O" w:eastAsia="Cambria" w:hAnsi="Linux Libertine O" w:cs="Linux Libertine O"/>
-          <w:sz w:val="18"/>
-          <w:lang w:eastAsia="it-IT"/>
-        </w:rPr>
-        <w:t>: 10.1109/ICRA.2018.8460185.</w:t>
-      </w:r>
-      <w:commentRangeEnd w:id="36"/>
-      <w:r>
-        <w:rPr>
-          <w:rFonts w:ascii="Linux Libertine O" w:eastAsia="Cambria" w:hAnsi="Linux Libertine O" w:cs="Linux Libertine O"/>
-          <w:sz w:val="18"/>
-          <w:lang w:eastAsia="it-IT"/>
-        </w:rPr>
-        <w:commentReference w:id="36"/>
-      </w:r>
-      <w:bookmarkStart w:id="37" w:name="_Hlk89988069"/>
+        <w:commentReference w:id="8"/>
+      </w:r>
+      <w:bookmarkStart w:id="9" w:name="_Hlk89988069"/>
     </w:p>
     <w:p>
       <w:pPr>
@@ -1826,7 +1813,7 @@
         </w:rPr>
         <w:t xml:space="preserve">[4] </w:t>
       </w:r>
-      <w:commentRangeStart w:id="38"/>
+      <w:commentRangeStart w:id="10"/>
       <w:r>
         <w:rPr>
           <w:rFonts w:ascii="Linux Libertine O" w:eastAsia="Cambria" w:hAnsi="Linux Libertine O" w:cs="Linux Libertine O"/>
@@ -1834,9 +1821,9 @@
           <w:szCs w:val="22"/>
           <w:lang w:eastAsia="it-IT"/>
         </w:rPr>
-        <w:t>Vatsal, V.; Hoffman, G. Analytical Inverse Kinematics for a 5-DoF Robotic Arm with a Prismatic Joint. </w:t>
-      </w:r>
-      <w:proofErr w:type="spellStart"/>
+        <w:t>Vatsal, V.; Hoffman, G. Analytical Inverse Kinematics for a 5-DoF Robotic Arm with a Prismatic Joint. arXiv 2020, arXiv:2011.07286.</w:t>
+      </w:r>
+      <w:commentRangeEnd w:id="10"/>
       <w:r>
         <w:rPr>
           <w:rFonts w:ascii="Linux Libertine O" w:eastAsia="Cambria" w:hAnsi="Linux Libertine O" w:cs="Linux Libertine O"/>
@@ -1844,27 +1831,7 @@
           <w:szCs w:val="22"/>
           <w:lang w:eastAsia="it-IT"/>
         </w:rPr>
-        <w:t>arXiv</w:t>
-      </w:r>
-      <w:proofErr w:type="spellEnd"/>
-      <w:r>
-        <w:rPr>
-          <w:rFonts w:ascii="Linux Libertine O" w:eastAsia="Cambria" w:hAnsi="Linux Libertine O" w:cs="Linux Libertine O"/>
-          <w:sz w:val="18"/>
-          <w:szCs w:val="22"/>
-          <w:lang w:eastAsia="it-IT"/>
-        </w:rPr>
-        <w:t> 2020, arXiv:2011.07286.</w:t>
-      </w:r>
-      <w:commentRangeEnd w:id="38"/>
-      <w:r>
-        <w:rPr>
-          <w:rFonts w:ascii="Linux Libertine O" w:eastAsia="Cambria" w:hAnsi="Linux Libertine O" w:cs="Linux Libertine O"/>
-          <w:sz w:val="18"/>
-          <w:szCs w:val="22"/>
-          <w:lang w:eastAsia="it-IT"/>
-        </w:rPr>
-        <w:commentReference w:id="38"/>
+        <w:commentReference w:id="10"/>
       </w:r>
     </w:p>
     <w:p>
@@ -1897,7 +1864,7 @@
         </w:rPr>
         <w:t xml:space="preserve">[5] </w:t>
       </w:r>
-      <w:commentRangeStart w:id="39"/>
+      <w:commentRangeStart w:id="11"/>
       <w:r>
         <w:rPr>
           <w:rFonts w:ascii="Linux Libertine O" w:eastAsia="Cambria" w:hAnsi="Linux Libertine O" w:cs="Linux Libertine O"/>
@@ -1914,109 +1881,77 @@
           <w:sz w:val="18"/>
           <w:lang w:eastAsia="it-IT"/>
         </w:rPr>
-        <w:t xml:space="preserve">IEEE/CAA Journal of </w:t>
-      </w:r>
-      <w:proofErr w:type="spellStart"/>
+        <w:t>IEEE/CAA Journal of Automatica Sinica</w:t>
+      </w:r>
       <w:r>
         <w:rPr>
           <w:rFonts w:ascii="Linux Libertine O" w:eastAsia="Cambria" w:hAnsi="Linux Libertine O" w:cs="Linux Libertine O"/>
-          <w:i/>
-          <w:iCs/>
           <w:sz w:val="18"/>
           <w:lang w:eastAsia="it-IT"/>
         </w:rPr>
-        <w:t>Automatica</w:t>
-      </w:r>
-      <w:proofErr w:type="spellEnd"/>
+        <w:t>, vol. 8, no. 5, pp. 929-952, May 2021, doi: 10.1109/JAS.2021.1003961.</w:t>
+      </w:r>
+      <w:commentRangeEnd w:id="11"/>
       <w:r>
         <w:rPr>
           <w:rFonts w:ascii="Linux Libertine O" w:eastAsia="Cambria" w:hAnsi="Linux Libertine O" w:cs="Linux Libertine O"/>
-          <w:i/>
-          <w:iCs/>
           <w:sz w:val="18"/>
           <w:lang w:eastAsia="it-IT"/>
         </w:rPr>
+        <w:commentReference w:id="11"/>
+      </w:r>
+      <w:bookmarkEnd w:id="9"/>
+    </w:p>
+    <w:p>
+      <w:pPr>
+        <w:pStyle w:val="AppendixH1"/>
+      </w:pPr>
+      <w:r>
+        <w:t>A</w:t>
+      </w:r>
+      <w:r>
+        <w:t> </w:t>
+      </w:r>
+      <w:r>
+        <w:t xml:space="preserve"> APPENDICES</w:t>
+      </w:r>
+    </w:p>
+    <w:p>
+      <w:pPr>
+        <w:pStyle w:val="PostHeadPara"/>
+      </w:pPr>
+      <w:r>
+        <w:t xml:space="preserve">Figure 3 alt-text: </w:t>
+      </w:r>
+      <w:r>
+        <w:t xml:space="preserve">Four boxes with: </w:t>
+      </w:r>
+      <w:r>
+        <w:t>Get third arm base, gripper, and target quaternion and position vectors from OptiTra</w:t>
+      </w:r>
+      <w:r>
+        <w:t>ck</w:t>
+      </w:r>
+      <w:r>
+        <w:t>;</w:t>
+      </w:r>
+      <w:r>
         <w:t xml:space="preserve"> </w:t>
       </w:r>
-      <w:proofErr w:type="spellStart"/>
-      <w:r>
-        <w:rPr>
-          <w:rFonts w:ascii="Linux Libertine O" w:eastAsia="Cambria" w:hAnsi="Linux Libertine O" w:cs="Linux Libertine O"/>
-          <w:i/>
-          <w:iCs/>
-          <w:sz w:val="18"/>
-          <w:lang w:eastAsia="it-IT"/>
-        </w:rPr>
-        <w:t>Sinica</w:t>
-      </w:r>
-      <w:proofErr w:type="spellEnd"/>
-      <w:r>
-        <w:rPr>
-          <w:rFonts w:ascii="Linux Libertine O" w:eastAsia="Cambria" w:hAnsi="Linux Libertine O" w:cs="Linux Libertine O"/>
-          <w:sz w:val="18"/>
-          <w:lang w:eastAsia="it-IT"/>
-        </w:rPr>
-        <w:t xml:space="preserve">, vol. 8, no. 5, pp. 929-952, May 2021, </w:t>
-      </w:r>
-      <w:proofErr w:type="spellStart"/>
-      <w:r>
-        <w:rPr>
-          <w:rFonts w:ascii="Linux Libertine O" w:eastAsia="Cambria" w:hAnsi="Linux Libertine O" w:cs="Linux Libertine O"/>
-          <w:sz w:val="18"/>
-          <w:lang w:eastAsia="it-IT"/>
-        </w:rPr>
-        <w:t>doi</w:t>
-      </w:r>
-      <w:proofErr w:type="spellEnd"/>
-      <w:r>
-        <w:rPr>
-          <w:rFonts w:ascii="Linux Libertine O" w:eastAsia="Cambria" w:hAnsi="Linux Libertine O" w:cs="Linux Libertine O"/>
-          <w:sz w:val="18"/>
-          <w:lang w:eastAsia="it-IT"/>
-        </w:rPr>
-        <w:t>: 10.1109/JAS.2021.1003961.</w:t>
-      </w:r>
-      <w:commentRangeEnd w:id="39"/>
-      <w:r>
-        <w:rPr>
-          <w:rFonts w:ascii="Linux Libertine O" w:eastAsia="Cambria" w:hAnsi="Linux Libertine O" w:cs="Linux Libertine O"/>
-          <w:sz w:val="18"/>
-          <w:lang w:eastAsia="it-IT"/>
-        </w:rPr>
-        <w:commentReference w:id="39"/>
-      </w:r>
-      <w:bookmarkEnd w:id="37"/>
-    </w:p>
-    <w:p>
-      <w:pPr>
-        <w:pStyle w:val="AppendixH1"/>
-      </w:pPr>
-      <w:r>
-        <w:lastRenderedPageBreak/>
+      <w:r>
+        <w:t xml:space="preserve">Create transformation matrix for inverse kinematics solver for </w:t>
+      </w:r>
+      <w:r>
+        <w:t>T</w:t>
+      </w:r>
+      <w:r>
+        <w:t xml:space="preserve">hird </w:t>
+      </w:r>
+      <w:r>
         <w:t>A</w:t>
       </w:r>
       <w:r>
-        <w:t> </w:t>
-      </w:r>
-      <w:r>
-        <w:t xml:space="preserve"> APPENDICES</w:t>
-      </w:r>
-    </w:p>
-    <w:p>
-      <w:pPr>
-        <w:pStyle w:val="PostHeadPara"/>
-      </w:pPr>
-      <w:r>
-        <w:t xml:space="preserve">Figure 3 alt-text: </w:t>
-      </w:r>
-      <w:r>
-        <w:t xml:space="preserve">Four boxes with: </w:t>
-      </w:r>
-      <w:r>
-        <w:t>Get third arm base, gripper, and target quaternion and position vectors from OptiTra</w:t>
-      </w:r>
-      <w:r>
-        <w:t>ck</w:t>
+        <w:t>rm base to target</w:t>
       </w:r>
       <w:r>
         <w:t>;</w:t>
@@ -2025,15 +1960,6 @@
         <w:t xml:space="preserve"> </w:t>
       </w:r>
       <w:r>
-        <w:t>Create transformation matrix for inverse kinematics solver for third arm base to target</w:t>
-      </w:r>
-      <w:r>
-        <w:t>;</w:t>
-      </w:r>
-      <w:r>
-        <w:t xml:space="preserve"> </w:t>
-      </w:r>
-      <w:r>
         <w:t>Run inverse kinematics solver and use outputs in each servo's PID</w:t>
       </w:r>
       <w:r>
@@ -2044,7 +1970,7 @@
       </w:r>
     </w:p>
     <w:sectPr>
-      <w:footerReference w:type="default" r:id="rId14"/>
+      <w:footerReference w:type="default" r:id="rId16"/>
       <w:pgSz w:w="12240" w:h="15840"/>
       <w:pgMar w:top="1440" w:right="1440" w:bottom="1440" w:left="1440" w:header="720" w:footer="720" w:gutter="0"/>
       <w:cols w:space="720"/>
@@ -2056,7 +1982,7 @@
 
 <file path=word/comments.xml><?xml version="1.0" encoding="utf-8"?>
 <w:comments xmlns:wpc="http://schemas.microsoft.com/office/word/2010/wordprocessingCanvas" xmlns:cx="http://schemas.microsoft.com/office/drawing/2014/chartex" xmlns:cx1="http://schemas.microsoft.com/office/drawing/2015/9/8/chartex" xmlns:cx2="http://schemas.microsoft.com/office/drawing/2015/10/21/chartex" xmlns:cx3="http://schemas.microsoft.com/office/drawing/2016/5/9/chartex" xmlns:cx4="http://schemas.microsoft.com/office/drawing/2016/5/10/chartex" xmlns:cx5="http://schemas.microsoft.com/office/drawing/2016/5/11/chartex" xmlns:cx6="http://schemas.microsoft.com/office/drawing/2016/5/12/chartex" xmlns:cx7="http://schemas.microsoft.com/office/drawing/2016/5/13/chartex" xmlns:cx8="http://schemas.microsoft.com/office/drawing/2016/5/14/chartex" xmlns:mc="http://schemas.openxmlformats.org/markup-compatibility/2006" xmlns:aink="http://schemas.microsoft.com/office/drawing/2016/ink" xmlns:am3d="http://schemas.microsoft.com/office/drawing/2017/model3d" xmlns:o="urn:schemas-microsoft-com:office:office" xmlns:r="http://schemas.openxmlformats.org/officeDocument/2006/relationships" xmlns:m="http://schemas.openxmlformats.org/officeDocument/2006/math" xmlns:v="urn:schemas-microsoft-com:vml" xmlns:wp14="http://schemas.microsoft.com/office/word/2010/wordprocessingDrawing" xmlns:wp="http://schemas.openxmlformats.org/drawingml/2006/wordprocessingDrawing" xmlns:w10="urn:schemas-microsoft-com:office:word" xmlns:w="http://schemas.openxmlformats.org/wordprocessingml/2006/main" xmlns:w14="http://schemas.microsoft.com/office/word/2010/wordml" xmlns:w15="http://schemas.microsoft.com/office/word/2012/wordml" xmlns:w16cex="http://schemas.microsoft.com/office/word/2018/wordml/cex" xmlns:w16cid="http://schemas.microsoft.com/office/word/2016/wordml/cid" xmlns:w16="http://schemas.microsoft.com/office/word/2018/wordml" xmlns:w16sdtdh="http://schemas.microsoft.com/office/word/2020/wordml/sdtdatahash" xmlns:w16se="http://schemas.microsoft.com/office/word/2015/wordml/symex" xmlns:wpg="http://schemas.microsoft.com/office/word/2010/wordprocessingGroup" xmlns:wpi="http://schemas.microsoft.com/office/word/2010/wordprocessingInk" xmlns:wne="http://schemas.microsoft.com/office/word/2006/wordml" xmlns:wps="http://schemas.microsoft.com/office/word/2010/wordprocessingShape" mc:Ignorable="w14 w15 w16se w16cid w16 w16cex w16sdtdh wp14">
-  <w:comment w:id="9" w:author="Raphael Antunes Fortuna" w:date="2021-12-08T17:40:00Z" w:initials="RAF">
+  <w:comment w:id="0" w:author="Raphael Antunes Fortuna" w:date="2021-12-08T17:40:00Z" w:initials="RAF">
     <w:p>
       <w:pPr>
         <w:pStyle w:val="NormalWeb"/>
@@ -2214,7 +2140,7 @@
       </w:pPr>
     </w:p>
   </w:comment>
-  <w:comment w:id="19" w:author="Raphael Antunes Fortuna" w:date="2021-12-10T00:51:00Z" w:initials="RAF">
+  <w:comment w:id="2" w:author="Raphael Antunes Fortuna" w:date="2021-12-10T13:03:00Z" w:initials="RAF">
     <w:p>
       <w:pPr>
         <w:pStyle w:val="CommentText"/>
@@ -2226,11 +2152,11 @@
         <w:annotationRef/>
       </w:r>
       <w:r>
-        <w:t>Not sure what picture to add if any</w:t>
+        <w:t>Ok?</w:t>
       </w:r>
     </w:p>
   </w:comment>
-  <w:comment w:id="23" w:author="Raphael Antunes Fortuna" w:date="2021-12-08T21:49:00Z" w:initials="RAF">
+  <w:comment w:id="3" w:author="Raphael Antunes Fortuna" w:date="2021-12-10T12:58:00Z" w:initials="RAF">
     <w:p>
       <w:pPr>
         <w:pStyle w:val="CommentText"/>
@@ -2242,29 +2168,11 @@
         <w:annotationRef/>
       </w:r>
       <w:r>
-        <w:t>PICTURE</w:t>
-      </w:r>
-      <w:r>
-        <w:t xml:space="preserve"> of IK readings and OptiTrack setup</w:t>
-      </w:r>
-      <w:r>
-        <w:t xml:space="preserve"> or </w:t>
-      </w:r>
-      <w:r>
-        <w:t xml:space="preserve">maybe of </w:t>
-      </w:r>
-      <w:r>
-        <w:t>OptiTrack</w:t>
-      </w:r>
-      <w:r>
-        <w:t xml:space="preserve"> environment with targets vs the actual setup as well</w:t>
-      </w:r>
-      <w:r>
-        <w:t>, will take today</w:t>
+        <w:t>Alt text</w:t>
       </w:r>
     </w:p>
   </w:comment>
-  <w:comment w:id="24" w:author="Raphael Antunes Fortuna" w:date="2021-12-10T09:59:00Z" w:initials="RAF">
+  <w:comment w:id="5" w:author="Raphael Antunes Fortuna" w:date="2021-12-10T09:58:00Z" w:initials="RAF">
     <w:p>
       <w:pPr>
         <w:pStyle w:val="CommentText"/>
@@ -2276,27 +2184,11 @@
         <w:annotationRef/>
       </w:r>
       <w:r>
-        <w:t>Check value</w:t>
+        <w:t>Check value with new photos</w:t>
       </w:r>
     </w:p>
   </w:comment>
-  <w:comment w:id="29" w:author="Raphael Antunes Fortuna" w:date="2021-12-10T09:58:00Z" w:initials="RAF">
-    <w:p>
-      <w:pPr>
-        <w:pStyle w:val="CommentText"/>
-      </w:pPr>
-      <w:r>
-        <w:rPr>
-          <w:rStyle w:val="CommentReference"/>
-        </w:rPr>
-        <w:annotationRef/>
-      </w:r>
-      <w:r>
-        <w:t>Check value with new photos</w:t>
-      </w:r>
-    </w:p>
-  </w:comment>
-  <w:comment w:id="34" w:author="Raphael Antunes Fortuna" w:date="2021-12-10T00:31:00Z" w:initials="RAF">
+  <w:comment w:id="6" w:author="Raphael Antunes Fortuna" w:date="2021-12-10T00:31:00Z" w:initials="RAF">
     <w:p>
       <w:pPr>
         <w:pStyle w:val="NormalWeb"/>
@@ -2461,19 +2353,20 @@
           <w:sz w:val="18"/>
           <w:szCs w:val="18"/>
         </w:rPr>
-        <w:t xml:space="preserve">Don’t have large </w:t>
-      </w:r>
-      <w:proofErr w:type="gramStart"/>
-      <w:r>
+        <w:t>Don’t have large drawn out introductions</w:t>
+      </w:r>
+    </w:p>
+    <w:p>
+      <w:pPr>
+        <w:pStyle w:val="NormalWeb"/>
+        <w:spacing w:before="0" w:beforeAutospacing="0" w:after="0" w:afterAutospacing="0"/>
         <w:rPr>
           <w:rFonts w:ascii="Arial" w:hAnsi="Arial" w:cs="Arial"/>
           <w:color w:val="000000"/>
           <w:sz w:val="18"/>
           <w:szCs w:val="18"/>
         </w:rPr>
-        <w:t>drawn out</w:t>
-      </w:r>
-      <w:proofErr w:type="gramEnd"/>
+      </w:pPr>
       <w:r>
         <w:rPr>
           <w:rFonts w:ascii="Arial" w:hAnsi="Arial" w:cs="Arial"/>
@@ -2481,7 +2374,7 @@
           <w:sz w:val="18"/>
           <w:szCs w:val="18"/>
         </w:rPr>
-        <w:t xml:space="preserve"> introductions</w:t>
+        <w:t>Newspaper style: map important thing then expands</w:t>
       </w:r>
     </w:p>
     <w:p>
@@ -2502,7 +2395,7 @@
           <w:sz w:val="18"/>
           <w:szCs w:val="18"/>
         </w:rPr>
-        <w:t>Newspaper style: map important thing then expands</w:t>
+        <w:t>Figure text needs to be as big as the text in the paper</w:t>
       </w:r>
     </w:p>
     <w:p>
@@ -2523,7 +2416,7 @@
           <w:sz w:val="18"/>
           <w:szCs w:val="18"/>
         </w:rPr>
-        <w:t>Figure text needs to be as big as the text in the paper</w:t>
+        <w:t>Don’t talk about limitations?</w:t>
       </w:r>
     </w:p>
     <w:p>
@@ -2544,7 +2437,7 @@
           <w:sz w:val="18"/>
           <w:szCs w:val="18"/>
         </w:rPr>
-        <w:t>Don’t talk about limitations?</w:t>
+        <w:t>Don’t Philosophy outside paper</w:t>
       </w:r>
     </w:p>
     <w:p>
@@ -2565,7 +2458,7 @@
           <w:sz w:val="18"/>
           <w:szCs w:val="18"/>
         </w:rPr>
-        <w:t>Don’t Philosophy outside paper</w:t>
+        <w:t>Have properly formatted citations</w:t>
       </w:r>
     </w:p>
     <w:p>
@@ -2586,7 +2479,7 @@
           <w:sz w:val="18"/>
           <w:szCs w:val="18"/>
         </w:rPr>
-        <w:t>Have properly formatted citations</w:t>
+        <w:t>Don’t trust google scholars</w:t>
       </w:r>
     </w:p>
     <w:p>
@@ -2607,7 +2500,7 @@
           <w:sz w:val="18"/>
           <w:szCs w:val="18"/>
         </w:rPr>
-        <w:t>Don’t trust google scholars</w:t>
+        <w:t>Don’t leave lines with one word</w:t>
       </w:r>
     </w:p>
     <w:p>
@@ -2628,7 +2521,7 @@
           <w:sz w:val="18"/>
           <w:szCs w:val="18"/>
         </w:rPr>
-        <w:t>Don’t leave lines with one word</w:t>
+        <w:t>Don’t have references with questions marks</w:t>
       </w:r>
     </w:p>
     <w:p>
@@ -2649,7 +2542,7 @@
           <w:sz w:val="18"/>
           <w:szCs w:val="18"/>
         </w:rPr>
-        <w:t>Don’t have references with questions marks</w:t>
+        <w:t>Don’t work until the deadline, be done before, won’t trust what your results are</w:t>
       </w:r>
     </w:p>
     <w:p>
@@ -2670,7 +2563,7 @@
           <w:sz w:val="18"/>
           <w:szCs w:val="18"/>
         </w:rPr>
-        <w:t>Don’t work until the deadline, be done before, won’t trust what your results are</w:t>
+        <w:t>Break up sentences</w:t>
       </w:r>
     </w:p>
     <w:p>
@@ -2691,7 +2584,7 @@
           <w:sz w:val="18"/>
           <w:szCs w:val="18"/>
         </w:rPr>
-        <w:t>Break up sentences</w:t>
+        <w:t>Replace this, that, those, these with what they are</w:t>
       </w:r>
     </w:p>
     <w:p>
@@ -2705,15 +2598,18 @@
           <w:szCs w:val="18"/>
         </w:rPr>
       </w:pPr>
-      <w:r>
+    </w:p>
+    <w:p>
+      <w:pPr>
+        <w:pStyle w:val="NormalWeb"/>
+        <w:spacing w:before="0" w:beforeAutospacing="0" w:after="0" w:afterAutospacing="0"/>
         <w:rPr>
           <w:rFonts w:ascii="Arial" w:hAnsi="Arial" w:cs="Arial"/>
           <w:color w:val="000000"/>
           <w:sz w:val="18"/>
           <w:szCs w:val="18"/>
         </w:rPr>
-        <w:t>Replace this, that, those, these with what they are</w:t>
-      </w:r>
+      </w:pPr>
     </w:p>
     <w:p>
       <w:pPr>
@@ -2726,6 +2622,15 @@
           <w:szCs w:val="18"/>
         </w:rPr>
       </w:pPr>
+      <w:r>
+        <w:rPr>
+          <w:rFonts w:ascii="Arial" w:hAnsi="Arial" w:cs="Arial"/>
+          <w:color w:val="000000"/>
+          <w:sz w:val="18"/>
+          <w:szCs w:val="18"/>
+        </w:rPr>
+        <w:t>1. Be clear, not fancy: Use everyday language. Be specific, not abstract.  Offer easily imaginable examples. Be sure your words make pictures in people’s heads. Be sure the pictures are the ones you intend.</w:t>
+      </w:r>
     </w:p>
     <w:p>
       <w:pPr>
@@ -2757,39 +2662,6 @@
           <w:sz w:val="18"/>
           <w:szCs w:val="18"/>
         </w:rPr>
-        <w:t>1. Be clear, not fancy: Use everyday language. Be specific, not abstract.  Offer easily imaginable examples. Be sure your words make pictures in people’s heads. Be sure the pictures are the ones you intend.</w:t>
-      </w:r>
-    </w:p>
-    <w:p>
-      <w:pPr>
-        <w:pStyle w:val="NormalWeb"/>
-        <w:spacing w:before="0" w:beforeAutospacing="0" w:after="0" w:afterAutospacing="0"/>
-        <w:rPr>
-          <w:rFonts w:ascii="Arial" w:hAnsi="Arial" w:cs="Arial"/>
-          <w:color w:val="000000"/>
-          <w:sz w:val="18"/>
-          <w:szCs w:val="18"/>
-        </w:rPr>
-      </w:pPr>
-    </w:p>
-    <w:p>
-      <w:pPr>
-        <w:pStyle w:val="NormalWeb"/>
-        <w:spacing w:before="0" w:beforeAutospacing="0" w:after="0" w:afterAutospacing="0"/>
-        <w:rPr>
-          <w:rFonts w:ascii="Arial" w:hAnsi="Arial" w:cs="Arial"/>
-          <w:color w:val="000000"/>
-          <w:sz w:val="18"/>
-          <w:szCs w:val="18"/>
-        </w:rPr>
-      </w:pPr>
-      <w:r>
-        <w:rPr>
-          <w:rFonts w:ascii="Arial" w:hAnsi="Arial" w:cs="Arial"/>
-          <w:color w:val="000000"/>
-          <w:sz w:val="18"/>
-          <w:szCs w:val="18"/>
-        </w:rPr>
         <w:t>2. Use most of your column for evidence: Tell stories, give statistics, show the impact of the problem or the solution on the real world. People can form their own conclusions if you give them the evidence. Don’t take much space for grand, abstract conclusions; let the reader form the conclusions.</w:t>
       </w:r>
     </w:p>
@@ -2816,7 +2688,7 @@
       </w:pPr>
     </w:p>
   </w:comment>
-  <w:comment w:id="35" w:author="Raphael Antunes Fortuna" w:date="2021-12-10T00:20:00Z" w:initials="RAF">
+  <w:comment w:id="7" w:author="Raphael Antunes Fortuna" w:date="2021-12-10T00:20:00Z" w:initials="RAF">
     <w:p>
       <w:pPr>
         <w:pStyle w:val="CommentText"/>
@@ -2842,7 +2714,7 @@
       </w:pPr>
     </w:p>
   </w:comment>
-  <w:comment w:id="36" w:author="Raphael Antunes Fortuna" w:date="2021-12-10T00:20:00Z" w:initials="RAF">
+  <w:comment w:id="8" w:author="Raphael Antunes Fortuna" w:date="2021-12-10T00:20:00Z" w:initials="RAF">
     <w:p>
       <w:pPr>
         <w:pStyle w:val="CommentText"/>
@@ -2868,7 +2740,7 @@
       </w:pPr>
     </w:p>
   </w:comment>
-  <w:comment w:id="38" w:author="Raphael Antunes Fortuna" w:date="2021-12-10T00:26:00Z" w:initials="RAF">
+  <w:comment w:id="10" w:author="Raphael Antunes Fortuna" w:date="2021-12-10T00:26:00Z" w:initials="RAF">
     <w:p>
       <w:pPr>
         <w:pStyle w:val="AckPara"/>
@@ -2894,7 +2766,7 @@
       </w:pPr>
     </w:p>
   </w:comment>
-  <w:comment w:id="39" w:author="Raphael Antunes Fortuna" w:date="2021-12-10T00:19:00Z" w:initials="RAF">
+  <w:comment w:id="11" w:author="Raphael Antunes Fortuna" w:date="2021-12-10T00:19:00Z" w:initials="RAF">
     <w:p>
       <w:pPr>
         <w:pStyle w:val="CommentText"/>
@@ -2926,9 +2798,8 @@
 <file path=word/commentsExtended.xml><?xml version="1.0" encoding="utf-8"?>
 <w15:commentsEx xmlns:wpc="http://schemas.microsoft.com/office/word/2010/wordprocessingCanvas" xmlns:cx="http://schemas.microsoft.com/office/drawing/2014/chartex" xmlns:cx1="http://schemas.microsoft.com/office/drawing/2015/9/8/chartex" xmlns:cx2="http://schemas.microsoft.com/office/drawing/2015/10/21/chartex" xmlns:cx3="http://schemas.microsoft.com/office/drawing/2016/5/9/chartex" xmlns:cx4="http://schemas.microsoft.com/office/drawing/2016/5/10/chartex" xmlns:cx5="http://schemas.microsoft.com/office/drawing/2016/5/11/chartex" xmlns:cx6="http://schemas.microsoft.com/office/drawing/2016/5/12/chartex" xmlns:cx7="http://schemas.microsoft.com/office/drawing/2016/5/13/chartex" xmlns:cx8="http://schemas.microsoft.com/office/drawing/2016/5/14/chartex" xmlns:mc="http://schemas.openxmlformats.org/markup-compatibility/2006" xmlns:aink="http://schemas.microsoft.com/office/drawing/2016/ink" xmlns:am3d="http://schemas.microsoft.com/office/drawing/2017/model3d" xmlns:o="urn:schemas-microsoft-com:office:office" xmlns:r="http://schemas.openxmlformats.org/officeDocument/2006/relationships" xmlns:m="http://schemas.openxmlformats.org/officeDocument/2006/math" xmlns:v="urn:schemas-microsoft-com:vml" xmlns:wp14="http://schemas.microsoft.com/office/word/2010/wordprocessingDrawing" xmlns:wp="http://schemas.openxmlformats.org/drawingml/2006/wordprocessingDrawing" xmlns:w10="urn:schemas-microsoft-com:office:word" xmlns:w="http://schemas.openxmlformats.org/wordprocessingml/2006/main" xmlns:w14="http://schemas.microsoft.com/office/word/2010/wordml" xmlns:w15="http://schemas.microsoft.com/office/word/2012/wordml" xmlns:w16cex="http://schemas.microsoft.com/office/word/2018/wordml/cex" xmlns:w16cid="http://schemas.microsoft.com/office/word/2016/wordml/cid" xmlns:w16="http://schemas.microsoft.com/office/word/2018/wordml" xmlns:w16sdtdh="http://schemas.microsoft.com/office/word/2020/wordml/sdtdatahash" xmlns:w16se="http://schemas.microsoft.com/office/word/2015/wordml/symex" xmlns:wpg="http://schemas.microsoft.com/office/word/2010/wordprocessingGroup" xmlns:wpi="http://schemas.microsoft.com/office/word/2010/wordprocessingInk" xmlns:wne="http://schemas.microsoft.com/office/word/2006/wordml" xmlns:wps="http://schemas.microsoft.com/office/word/2010/wordprocessingShape" mc:Ignorable="w14 w15 w16se w16cid w16 w16cex w16sdtdh wp14">
   <w15:commentEx w15:paraId="2733D34F" w15:done="0"/>
-  <w15:commentEx w15:paraId="1255F2D8" w15:done="0"/>
-  <w15:commentEx w15:paraId="7E5873F3" w15:done="0"/>
-  <w15:commentEx w15:paraId="736CC296" w15:done="0"/>
+  <w15:commentEx w15:paraId="7C1BA7C7" w15:done="0"/>
+  <w15:commentEx w15:paraId="48DB69EF" w15:done="0"/>
   <w15:commentEx w15:paraId="078D2D7A" w15:done="0"/>
   <w15:commentEx w15:paraId="5155E691" w15:done="0"/>
   <w15:commentEx w15:paraId="72CEFFCD" w15:done="0"/>
@@ -2941,9 +2812,8 @@
 <file path=word/commentsExtensible.xml><?xml version="1.0" encoding="utf-8"?>
 <w16cex:commentsExtensible xmlns:wpc="http://schemas.microsoft.com/office/word/2010/wordprocessingCanvas" xmlns:cx="http://schemas.microsoft.com/office/drawing/2014/chartex" xmlns:cx1="http://schemas.microsoft.com/office/drawing/2015/9/8/chartex" xmlns:cx2="http://schemas.microsoft.com/office/drawing/2015/10/21/chartex" xmlns:cx3="http://schemas.microsoft.com/office/drawing/2016/5/9/chartex" xmlns:cx4="http://schemas.microsoft.com/office/drawing/2016/5/10/chartex" xmlns:cx5="http://schemas.microsoft.com/office/drawing/2016/5/11/chartex" xmlns:cx6="http://schemas.microsoft.com/office/drawing/2016/5/12/chartex" xmlns:cx7="http://schemas.microsoft.com/office/drawing/2016/5/13/chartex" xmlns:cx8="http://schemas.microsoft.com/office/drawing/2016/5/14/chartex" xmlns:mc="http://schemas.openxmlformats.org/markup-compatibility/2006" xmlns:aink="http://schemas.microsoft.com/office/drawing/2016/ink" xmlns:am3d="http://schemas.microsoft.com/office/drawing/2017/model3d" xmlns:o="urn:schemas-microsoft-com:office:office" xmlns:r="http://schemas.openxmlformats.org/officeDocument/2006/relationships" xmlns:m="http://schemas.openxmlformats.org/officeDocument/2006/math" xmlns:v="urn:schemas-microsoft-com:vml" xmlns:wp14="http://schemas.microsoft.com/office/word/2010/wordprocessingDrawing" xmlns:wp="http://schemas.openxmlformats.org/drawingml/2006/wordprocessingDrawing" xmlns:w10="urn:schemas-microsoft-com:office:word" xmlns:w="http://schemas.openxmlformats.org/wordprocessingml/2006/main" xmlns:w14="http://schemas.microsoft.com/office/word/2010/wordml" xmlns:w15="http://schemas.microsoft.com/office/word/2012/wordml" xmlns:w16cex="http://schemas.microsoft.com/office/word/2018/wordml/cex" xmlns:w16cid="http://schemas.microsoft.com/office/word/2016/wordml/cid" xmlns:w16="http://schemas.microsoft.com/office/word/2018/wordml" xmlns:w16sdtdh="http://schemas.microsoft.com/office/word/2020/wordml/sdtdatahash" xmlns:w16se="http://schemas.microsoft.com/office/word/2015/wordml/symex" xmlns:wpg="http://schemas.microsoft.com/office/word/2010/wordprocessingGroup" xmlns:wpi="http://schemas.microsoft.com/office/word/2010/wordprocessingInk" xmlns:wne="http://schemas.microsoft.com/office/word/2006/wordml" xmlns:wps="http://schemas.microsoft.com/office/word/2010/wordprocessingShape" mc:Ignorable="w14 w15 w16se w16cid w16 w16cex w16sdtdh wp14">
   <w16cex:commentExtensible w16cex:durableId="255B6C98" w16cex:dateUtc="2021-12-08T22:40:00Z"/>
-  <w16cex:commentExtensible w16cex:durableId="255D2315" w16cex:dateUtc="2021-12-10T05:51:00Z"/>
-  <w16cex:commentExtensible w16cex:durableId="255BA706" w16cex:dateUtc="2021-12-09T02:49:00Z"/>
-  <w16cex:commentExtensible w16cex:durableId="255DA391" w16cex:dateUtc="2021-12-10T14:59:00Z"/>
+  <w16cex:commentExtensible w16cex:durableId="255DCEBA" w16cex:dateUtc="2021-12-10T18:03:00Z"/>
+  <w16cex:commentExtensible w16cex:durableId="255DCD5D" w16cex:dateUtc="2021-12-10T17:58:00Z"/>
   <w16cex:commentExtensible w16cex:durableId="255DA332" w16cex:dateUtc="2021-12-10T14:58:00Z"/>
   <w16cex:commentExtensible w16cex:durableId="255D1E5C" w16cex:dateUtc="2021-12-10T05:31:00Z"/>
   <w16cex:commentExtensible w16cex:durableId="255D1BBA" w16cex:dateUtc="2021-12-10T05:20:00Z"/>
@@ -2956,9 +2826,8 @@
 <file path=word/commentsIds.xml><?xml version="1.0" encoding="utf-8"?>
 <w16cid:commentsIds xmlns:wpc="http://schemas.microsoft.com/office/word/2010/wordprocessingCanvas" xmlns:cx="http://schemas.microsoft.com/office/drawing/2014/chartex" xmlns:cx1="http://schemas.microsoft.com/office/drawing/2015/9/8/chartex" xmlns:cx2="http://schemas.microsoft.com/office/drawing/2015/10/21/chartex" xmlns:cx3="http://schemas.microsoft.com/office/drawing/2016/5/9/chartex" xmlns:cx4="http://schemas.microsoft.com/office/drawing/2016/5/10/chartex" xmlns:cx5="http://schemas.microsoft.com/office/drawing/2016/5/11/chartex" xmlns:cx6="http://schemas.microsoft.com/office/drawing/2016/5/12/chartex" xmlns:cx7="http://schemas.microsoft.com/office/drawing/2016/5/13/chartex" xmlns:cx8="http://schemas.microsoft.com/office/drawing/2016/5/14/chartex" xmlns:mc="http://schemas.openxmlformats.org/markup-compatibility/2006" xmlns:aink="http://schemas.microsoft.com/office/drawing/2016/ink" xmlns:am3d="http://schemas.microsoft.com/office/drawing/2017/model3d" xmlns:o="urn:schemas-microsoft-com:office:office" xmlns:r="http://schemas.openxmlformats.org/officeDocument/2006/relationships" xmlns:m="http://schemas.openxmlformats.org/officeDocument/2006/math" xmlns:v="urn:schemas-microsoft-com:vml" xmlns:wp14="http://schemas.microsoft.com/office/word/2010/wordprocessingDrawing" xmlns:wp="http://schemas.openxmlformats.org/drawingml/2006/wordprocessingDrawing" xmlns:w10="urn:schemas-microsoft-com:office:word" xmlns:w="http://schemas.openxmlformats.org/wordprocessingml/2006/main" xmlns:w14="http://schemas.microsoft.com/office/word/2010/wordml" xmlns:w15="http://schemas.microsoft.com/office/word/2012/wordml" xmlns:w16cex="http://schemas.microsoft.com/office/word/2018/wordml/cex" xmlns:w16cid="http://schemas.microsoft.com/office/word/2016/wordml/cid" xmlns:w16="http://schemas.microsoft.com/office/word/2018/wordml" xmlns:w16sdtdh="http://schemas.microsoft.com/office/word/2020/wordml/sdtdatahash" xmlns:w16se="http://schemas.microsoft.com/office/word/2015/wordml/symex" xmlns:wpg="http://schemas.microsoft.com/office/word/2010/wordprocessingGroup" xmlns:wpi="http://schemas.microsoft.com/office/word/2010/wordprocessingInk" xmlns:wne="http://schemas.microsoft.com/office/word/2006/wordml" xmlns:wps="http://schemas.microsoft.com/office/word/2010/wordprocessingShape" mc:Ignorable="w14 w15 w16se w16cid w16 w16cex w16sdtdh wp14">
   <w16cid:commentId w16cid:paraId="2733D34F" w16cid:durableId="255B6C98"/>
-  <w16cid:commentId w16cid:paraId="1255F2D8" w16cid:durableId="255D2315"/>
-  <w16cid:commentId w16cid:paraId="7E5873F3" w16cid:durableId="255BA706"/>
-  <w16cid:commentId w16cid:paraId="736CC296" w16cid:durableId="255DA391"/>
+  <w16cid:commentId w16cid:paraId="7C1BA7C7" w16cid:durableId="255DCEBA"/>
+  <w16cid:commentId w16cid:paraId="48DB69EF" w16cid:durableId="255DCD5D"/>
   <w16cid:commentId w16cid:paraId="078D2D7A" w16cid:durableId="255DA332"/>
   <w16cid:commentId w16cid:paraId="5155E691" w16cid:durableId="255D1E5C"/>
   <w16cid:commentId w16cid:paraId="72CEFFCD" w16cid:durableId="255D1BBA"/>
@@ -3798,11 +3667,11 @@
 
 <file path=word/people.xml><?xml version="1.0" encoding="utf-8"?>
 <w15:people xmlns:wpc="http://schemas.microsoft.com/office/word/2010/wordprocessingCanvas" xmlns:cx="http://schemas.microsoft.com/office/drawing/2014/chartex" xmlns:cx1="http://schemas.microsoft.com/office/drawing/2015/9/8/chartex" xmlns:cx2="http://schemas.microsoft.com/office/drawing/2015/10/21/chartex" xmlns:cx3="http://schemas.microsoft.com/office/drawing/2016/5/9/chartex" xmlns:cx4="http://schemas.microsoft.com/office/drawing/2016/5/10/chartex" xmlns:cx5="http://schemas.microsoft.com/office/drawing/2016/5/11/chartex" xmlns:cx6="http://schemas.microsoft.com/office/drawing/2016/5/12/chartex" xmlns:cx7="http://schemas.microsoft.com/office/drawing/2016/5/13/chartex" xmlns:cx8="http://schemas.microsoft.com/office/drawing/2016/5/14/chartex" xmlns:mc="http://schemas.openxmlformats.org/markup-compatibility/2006" xmlns:aink="http://schemas.microsoft.com/office/drawing/2016/ink" xmlns:am3d="http://schemas.microsoft.com/office/drawing/2017/model3d" xmlns:o="urn:schemas-microsoft-com:office:office" xmlns:r="http://schemas.openxmlformats.org/officeDocument/2006/relationships" xmlns:m="http://schemas.openxmlformats.org/officeDocument/2006/math" xmlns:v="urn:schemas-microsoft-com:vml" xmlns:wp14="http://schemas.microsoft.com/office/word/2010/wordprocessingDrawing" xmlns:wp="http://schemas.openxmlformats.org/drawingml/2006/wordprocessingDrawing" xmlns:w10="urn:schemas-microsoft-com:office:word" xmlns:w="http://schemas.openxmlformats.org/wordprocessingml/2006/main" xmlns:w14="http://schemas.microsoft.com/office/word/2010/wordml" xmlns:w15="http://schemas.microsoft.com/office/word/2012/wordml" xmlns:w16cex="http://schemas.microsoft.com/office/word/2018/wordml/cex" xmlns:w16cid="http://schemas.microsoft.com/office/word/2016/wordml/cid" xmlns:w16="http://schemas.microsoft.com/office/word/2018/wordml" xmlns:w16sdtdh="http://schemas.microsoft.com/office/word/2020/wordml/sdtdatahash" xmlns:w16se="http://schemas.microsoft.com/office/word/2015/wordml/symex" xmlns:wpg="http://schemas.microsoft.com/office/word/2010/wordprocessingGroup" xmlns:wpi="http://schemas.microsoft.com/office/word/2010/wordprocessingInk" xmlns:wne="http://schemas.microsoft.com/office/word/2006/wordml" xmlns:wps="http://schemas.microsoft.com/office/word/2010/wordprocessingShape" mc:Ignorable="w14 w15 w16se w16cid w16 w16cex w16sdtdh wp14">
+  <w15:person w15:author="Raphael Antunes Fortuna">
+    <w15:presenceInfo w15:providerId="None" w15:userId="Raphael Antunes Fortuna"/>
+  </w15:person>
   <w15:person w15:author="Alap Kshirsagar">
     <w15:presenceInfo w15:providerId="Windows Live" w15:userId="2eb938c8eb242986"/>
-  </w15:person>
-  <w15:person w15:author="Raphael Antunes Fortuna">
-    <w15:presenceInfo w15:providerId="None" w15:userId="Raphael Antunes Fortuna"/>
   </w15:person>
 </w15:people>
 </file>
@@ -4976,7 +4845,7 @@
     <w:name w:val="FigureCaption Char"/>
     <w:link w:val="FigureCaption"/>
     <w:locked/>
-    <w:rsid w:val="00F64429"/>
+    <w:rsid w:val="005311B3"/>
     <w:rPr>
       <w:rFonts w:ascii="Linux Biolinum O" w:eastAsia="Cambria" w:hAnsi="Linux Biolinum O" w:cs="Linux Biolinum O"/>
       <w:sz w:val="16"/>
@@ -4987,7 +4856,7 @@
     <w:name w:val="FigureCaption"/>
     <w:link w:val="FigureCaptionChar"/>
     <w:autoRedefine/>
-    <w:rsid w:val="00F64429"/>
+    <w:rsid w:val="005311B3"/>
     <w:pPr>
       <w:keepNext/>
       <w:spacing w:before="60" w:after="180" w:line="200" w:lineRule="atLeast"/>

</xml_diff>